<commit_message>
Changed TA4 and done
</commit_message>
<xml_diff>
--- a/Learners_ID.docx
+++ b/Learners_ID.docx
@@ -172,19 +172,7 @@
           <w:rPr>
             <w:rFonts w:ascii="Cambria Math" w:hAnsi="Cambria Math"/>
           </w:rPr>
-          <m:t>y=Xβ</m:t>
-        </m:r>
-        <m:r>
-          <w:rPr>
-            <w:rFonts w:ascii="Cambria Math" w:hAnsi="Cambria Math"/>
-          </w:rPr>
-          <m:t>+ϵ</m:t>
-        </m:r>
-        <m:r>
-          <w:rPr>
-            <w:rFonts w:ascii="Cambria Math" w:hAnsi="Cambria Math"/>
-          </w:rPr>
-          <m:t>=</m:t>
+          <m:t>y=Xβ+ϵ=</m:t>
         </m:r>
         <m:sSub>
           <m:sSubPr>
@@ -350,21 +338,7 @@
             <w:rFonts w:ascii="Cambria Math" w:eastAsiaTheme="minorEastAsia" w:hAnsi="Cambria Math"/>
             <w:lang w:bidi="he-IL"/>
           </w:rPr>
-          <m:t>Y~N(</m:t>
-        </m:r>
-        <m:r>
-          <w:rPr>
-            <w:rFonts w:ascii="Cambria Math" w:eastAsiaTheme="minorEastAsia" w:hAnsi="Cambria Math"/>
-            <w:lang w:bidi="he-IL"/>
-          </w:rPr>
-          <m:t>Xβ</m:t>
-        </m:r>
-        <m:r>
-          <w:rPr>
-            <w:rFonts w:ascii="Cambria Math" w:eastAsiaTheme="minorEastAsia" w:hAnsi="Cambria Math"/>
-            <w:lang w:bidi="he-IL"/>
-          </w:rPr>
-          <m:t>,</m:t>
+          <m:t>Y~N(Xβ,</m:t>
         </m:r>
         <m:r>
           <m:rPr>
@@ -431,6 +405,12 @@
           <w:numId w:val="1"/>
         </w:numPr>
       </w:pPr>
+      <w:r>
+        <w:rPr>
+          <w:u w:val="single"/>
+        </w:rPr>
+        <w:t>Estimator/</w:t>
+      </w:r>
       <w:r>
         <w:rPr>
           <w:u w:val="single"/>
@@ -963,13 +943,7 @@
               <w:rPr>
                 <w:rFonts w:ascii="Cambria Math" w:hAnsi="Cambria Math"/>
               </w:rPr>
-              <m:t>X=</m:t>
-            </m:r>
-            <m:r>
-              <w:rPr>
-                <w:rFonts w:ascii="Cambria Math" w:hAnsi="Cambria Math"/>
-              </w:rPr>
-              <m:t>0</m:t>
+              <m:t>X=0</m:t>
             </m:r>
           </m:e>
         </m:d>
@@ -1003,25 +977,7 @@
           <w:rPr>
             <w:rFonts w:ascii="Cambria Math" w:hAnsi="Cambria Math"/>
           </w:rPr>
-          <m:t>y=</m:t>
-        </m:r>
-        <m:r>
-          <w:rPr>
-            <w:rFonts w:ascii="Cambria Math" w:hAnsi="Cambria Math"/>
-          </w:rPr>
-          <m:t>σ(</m:t>
-        </m:r>
-        <m:r>
-          <w:rPr>
-            <w:rFonts w:ascii="Cambria Math" w:hAnsi="Cambria Math"/>
-          </w:rPr>
-          <m:t>Xβ</m:t>
-        </m:r>
-        <m:r>
-          <w:rPr>
-            <w:rFonts w:ascii="Cambria Math" w:hAnsi="Cambria Math"/>
-          </w:rPr>
-          <m:t>)</m:t>
+          <m:t>y=σ(Xβ)</m:t>
         </m:r>
       </m:oMath>
       <w:r>
@@ -1082,69 +1038,6 @@
           </m:e>
         </m:acc>
       </m:oMath>
-      <w:r>
-        <w:rPr>
-          <w:rFonts w:eastAsiaTheme="minorEastAsia"/>
-        </w:rPr>
-        <w:t xml:space="preserve"> </w:t>
-      </w:r>
-      <w:proofErr w:type="gramStart"/>
-      <w:r>
-        <w:rPr>
-          <w:rFonts w:eastAsiaTheme="minorEastAsia"/>
-        </w:rPr>
-        <w:t xml:space="preserve">– </w:t>
-      </w:r>
-      <w:r>
-        <w:rPr>
-          <w:rFonts w:eastAsiaTheme="minorEastAsia" w:hint="cs"/>
-          <w:rtl/>
-          <w:lang w:bidi="he-IL"/>
-        </w:rPr>
-        <w:t>)</w:t>
-      </w:r>
-      <w:r>
-        <w:rPr>
-          <w:rFonts w:eastAsiaTheme="minorEastAsia"/>
-        </w:rPr>
-        <w:t>in</w:t>
-      </w:r>
-      <w:proofErr w:type="gramEnd"/>
-      <w:r>
-        <w:rPr>
-          <w:rFonts w:eastAsiaTheme="minorEastAsia"/>
-        </w:rPr>
-        <w:t xml:space="preserve"> our case</w:t>
-      </w:r>
-      <w:r>
-        <w:rPr>
-          <w:rFonts w:eastAsiaTheme="minorEastAsia"/>
-          <w:lang w:bidi="he-IL"/>
-        </w:rPr>
-        <w:t xml:space="preserve"> indirectly</w:t>
-      </w:r>
-      <w:r>
-        <w:rPr>
-          <w:rFonts w:eastAsiaTheme="minorEastAsia"/>
-        </w:rPr>
-        <w:t xml:space="preserve"> </w:t>
-      </w:r>
-      <w:proofErr w:type="gramStart"/>
-      <w:r>
-        <w:rPr>
-          <w:rFonts w:eastAsiaTheme="minorEastAsia"/>
-        </w:rPr>
-        <w:t>p</w:t>
-      </w:r>
-      <w:r>
-        <w:rPr>
-          <w:rFonts w:eastAsiaTheme="minorEastAsia" w:hint="cs"/>
-          <w:rtl/>
-          <w:lang w:bidi="he-IL"/>
-        </w:rPr>
-        <w:t>(</w:t>
-      </w:r>
-      <w:proofErr w:type="gramEnd"/>
     </w:p>
     <w:p>
       <w:pPr>
@@ -1154,6 +1047,12 @@
           <w:numId w:val="1"/>
         </w:numPr>
       </w:pPr>
+      <w:r>
+        <w:rPr>
+          <w:u w:val="single"/>
+        </w:rPr>
+        <w:t>Estimator/</w:t>
+      </w:r>
       <w:r>
         <w:rPr>
           <w:u w:val="single"/>
@@ -1418,25 +1317,7 @@
           <w:rPr>
             <w:rFonts w:ascii="Cambria Math" w:eastAsiaTheme="minorEastAsia" w:hAnsi="Cambria Math"/>
           </w:rPr>
-          <m:t>,  where p=</m:t>
-        </m:r>
-        <m:r>
-          <w:rPr>
-            <w:rFonts w:ascii="Cambria Math" w:eastAsiaTheme="minorEastAsia" w:hAnsi="Cambria Math"/>
-          </w:rPr>
-          <m:t>σ(</m:t>
-        </m:r>
-        <m:r>
-          <w:rPr>
-            <w:rFonts w:ascii="Cambria Math" w:eastAsiaTheme="minorEastAsia" w:hAnsi="Cambria Math"/>
-          </w:rPr>
-          <m:t>Xβ</m:t>
-        </m:r>
-        <m:r>
-          <w:rPr>
-            <w:rFonts w:ascii="Cambria Math" w:eastAsiaTheme="minorEastAsia" w:hAnsi="Cambria Math"/>
-          </w:rPr>
-          <m:t>)</m:t>
+          <m:t>,  where p=σ(Xβ)</m:t>
         </m:r>
       </m:oMath>
     </w:p>
@@ -1498,7 +1379,7 @@
             <m:chr m:val="∑"/>
             <m:ctrlPr>
               <w:rPr>
-                <w:rFonts w:ascii="Cambria Math"/>
+                <w:rFonts w:ascii="Cambria Math" w:hAnsi="Cambria Math"/>
               </w:rPr>
             </m:ctrlPr>
           </m:naryPr>
@@ -1538,7 +1419,7 @@
               <m:sSubSupPr>
                 <m:ctrlPr>
                   <w:rPr>
-                    <w:rFonts w:ascii="Cambria Math"/>
+                    <w:rFonts w:ascii="Cambria Math" w:hAnsi="Cambria Math"/>
                   </w:rPr>
                 </m:ctrlPr>
               </m:sSubSupPr>
@@ -1547,7 +1428,7 @@
                   <m:sSubPr>
                     <m:ctrlPr>
                       <w:rPr>
-                        <w:rFonts w:ascii="Cambria Math"/>
+                        <w:rFonts w:ascii="Cambria Math" w:hAnsi="Cambria Math"/>
                       </w:rPr>
                     </m:ctrlPr>
                   </m:sSubPr>
@@ -1647,7 +1528,7 @@
               <m:sSupPr>
                 <m:ctrlPr>
                   <w:rPr>
-                    <w:rFonts w:ascii="Cambria Math"/>
+                    <w:rFonts w:ascii="Cambria Math" w:hAnsi="Cambria Math"/>
                   </w:rPr>
                 </m:ctrlPr>
               </m:sSupPr>
@@ -1667,7 +1548,7 @@
                   <m:sSubSupPr>
                     <m:ctrlPr>
                       <w:rPr>
-                        <w:rFonts w:ascii="Cambria Math"/>
+                        <w:rFonts w:ascii="Cambria Math" w:hAnsi="Cambria Math"/>
                       </w:rPr>
                     </m:ctrlPr>
                   </m:sSubSupPr>
@@ -1754,7 +1635,6 @@
         <w:rPr>
           <w:rFonts w:ascii="Cambria Math" w:eastAsiaTheme="minorEastAsia" w:hAnsi="Cambria Math"/>
           <w:i/>
-          <w:lang/>
         </w:rPr>
       </w:pPr>
       <w:r>
@@ -1817,7 +1697,6 @@
               <w:rPr>
                 <w:rFonts w:ascii="Cambria Math" w:eastAsiaTheme="minorEastAsia" w:hAnsi="Cambria Math"/>
                 <w:i/>
-                <w:lang/>
               </w:rPr>
             </m:ctrlPr>
           </m:sSubPr>
@@ -1828,7 +1707,6 @@
               </m:rPr>
               <w:rPr>
                 <w:rFonts w:ascii="Cambria Math" w:eastAsiaTheme="minorEastAsia" w:hAnsi="Cambria Math"/>
-                <w:lang/>
               </w:rPr>
               <m:t>1</m:t>
             </m:r>
@@ -1847,31 +1725,16 @@
                 <m:r>
                   <w:rPr>
                     <w:rFonts w:ascii="Cambria Math" w:eastAsiaTheme="minorEastAsia" w:hAnsi="Cambria Math"/>
-                    <w:lang/>
                   </w:rPr>
                   <m:t>y</m:t>
                 </m:r>
-                <m:ctrlPr>
-                  <w:rPr>
-                    <w:rFonts w:ascii="Cambria Math" w:eastAsiaTheme="minorEastAsia" w:hAnsi="Cambria Math"/>
-                    <w:i/>
-                    <w:lang/>
-                  </w:rPr>
-                </m:ctrlPr>
               </m:e>
             </m:acc>
             <m:r>
               <w:rPr>
                 <w:rFonts w:ascii="Cambria Math" w:eastAsiaTheme="minorEastAsia" w:hAnsi="Cambria Math"/>
-                <w:lang/>
-              </w:rPr>
-              <m:t>≥</m:t>
-            </m:r>
-            <m:r>
-              <w:rPr>
-                <w:rFonts w:ascii="Cambria Math" w:eastAsiaTheme="minorEastAsia" w:hAnsi="Cambria Math"/>
-              </w:rPr>
-              <m:t>α</m:t>
+              </w:rPr>
+              <m:t>≥α</m:t>
             </m:r>
           </m:sub>
         </m:sSub>
@@ -1905,7 +1768,6 @@
       <w:pPr>
         <w:pStyle w:val="ListParagraph"/>
         <w:rPr>
-          <w:rFonts w:hint="cs"/>
           <w:rtl/>
           <w:lang w:bidi="he-IL"/>
         </w:rPr>
@@ -2647,6 +2509,7 @@
   <w:style w:type="character" w:default="1" w:styleId="DefaultParagraphFont">
     <w:name w:val="Default Paragraph Font"/>
     <w:uiPriority w:val="1"/>
+    <w:semiHidden/>
     <w:unhideWhenUsed/>
   </w:style>
   <w:style w:type="table" w:default="1" w:styleId="TableNormal">

</xml_diff>